<commit_message>
add generator flow chart
</commit_message>
<xml_diff>
--- a/book.docx
+++ b/book.docx
@@ -99,30 +99,12 @@
     </w:p>
     <w:p>
       <w:r>
-        <w:t>House-GAN: Relational Generative Adversarial</w:t>
-      </w:r>
-      <w:r>
-        <w:t xml:space="preserve"> </w:t>
-      </w:r>
-      <w:r>
-        <w:t>Networks for Graph-constrained House Layout</w:t>
-      </w:r>
-      <w:r>
-        <w:t xml:space="preserve"> </w:t>
-      </w:r>
-      <w:r>
-        <w:t>Generation</w:t>
-      </w:r>
-    </w:p>
-    <w:p>
-      <w:r>
-        <w:t>Conv-MPN: Convolutional Message Passing Neural Network</w:t>
-      </w:r>
-      <w:r>
-        <w:t xml:space="preserve"> </w:t>
-      </w:r>
-      <w:r>
-        <w:t>for Structured Outdoor Architecture Reconstruction</w:t>
+        <w:t>House-GAN: Relational Generative Adversarial Networks for Graph-constrained House Layout Generation</w:t>
+      </w:r>
+    </w:p>
+    <w:p>
+      <w:r>
+        <w:t>Conv-MPN: Convolutional Message Passing Neural Network for Structured Outdoor Architecture Reconstruction</w:t>
       </w:r>
     </w:p>
     <w:p/>
@@ -302,34 +284,26 @@
     <w:p>
       <w:pPr>
         <w:rPr>
-          <w:b/>
-          <w:bCs/>
-        </w:rPr>
-      </w:pPr>
-    </w:p>
-    <w:p>
-      <w:pPr>
-        <w:rPr>
-          <w:b/>
-          <w:bCs/>
-        </w:rPr>
-      </w:pPr>
-      <w:r>
-        <w:rPr>
-          <w:b/>
-          <w:bCs/>
-        </w:rPr>
-        <w:t xml:space="preserve">Convolutional Neural </w:t>
-      </w:r>
-      <w:proofErr w:type="gramStart"/>
-      <w:r>
-        <w:rPr>
-          <w:b/>
-          <w:bCs/>
-        </w:rPr>
-        <w:t>Network(</w:t>
-      </w:r>
-      <w:proofErr w:type="gramEnd"/>
+          <w:rFonts w:ascii="Times New Roman" w:hAnsi="Times New Roman" w:cs="Times New Roman"/>
+          <w:sz w:val="24"/>
+          <w:szCs w:val="24"/>
+        </w:rPr>
+      </w:pPr>
+    </w:p>
+    <w:p>
+      <w:pPr>
+        <w:rPr>
+          <w:b/>
+          <w:bCs/>
+        </w:rPr>
+      </w:pPr>
+      <w:r>
+        <w:rPr>
+          <w:b/>
+          <w:bCs/>
+        </w:rPr>
+        <w:t>Convolutional Neural Network(</w:t>
+      </w:r>
       <w:r>
         <w:rPr>
           <w:b/>
@@ -347,7 +321,109 @@
     </w:p>
     <w:p>
       <w:r>
-        <w:t xml:space="preserve">DON’T FORGET </w:t>
+        <w:drawing>
+          <wp:anchor distT="0" distB="0" distL="114300" distR="114300" simplePos="0" relativeHeight="251658240" behindDoc="0" locked="0" layoutInCell="1" allowOverlap="1" wp14:anchorId="789ACC09" wp14:editId="2D45ED6A">
+            <wp:simplePos x="0" y="0"/>
+            <wp:positionH relativeFrom="column">
+              <wp:posOffset>3354780</wp:posOffset>
+            </wp:positionH>
+            <wp:positionV relativeFrom="paragraph">
+              <wp:posOffset>224726</wp:posOffset>
+            </wp:positionV>
+            <wp:extent cx="3029585" cy="1358900"/>
+            <wp:effectExtent l="0" t="0" r="0" b="0"/>
+            <wp:wrapSquare wrapText="bothSides"/>
+            <wp:docPr id="1" name="תמונה 1"/>
+            <wp:cNvGraphicFramePr>
+              <a:graphicFrameLocks xmlns:a="http://schemas.openxmlformats.org/drawingml/2006/main" noChangeAspect="1"/>
+            </wp:cNvGraphicFramePr>
+            <a:graphic xmlns:a="http://schemas.openxmlformats.org/drawingml/2006/main">
+              <a:graphicData uri="http://schemas.openxmlformats.org/drawingml/2006/picture">
+                <pic:pic xmlns:pic="http://schemas.openxmlformats.org/drawingml/2006/picture">
+                  <pic:nvPicPr>
+                    <pic:cNvPr id="1" name=""/>
+                    <pic:cNvPicPr/>
+                  </pic:nvPicPr>
+                  <pic:blipFill>
+                    <a:blip r:embed="rId4" cstate="print">
+                      <a:extLst>
+                        <a:ext uri="{28A0092B-C50C-407E-A947-70E740481C1C}">
+                          <a14:useLocalDpi xmlns:a14="http://schemas.microsoft.com/office/drawing/2010/main" val="0"/>
+                        </a:ext>
+                      </a:extLst>
+                    </a:blip>
+                    <a:stretch>
+                      <a:fillRect/>
+                    </a:stretch>
+                  </pic:blipFill>
+                  <pic:spPr>
+                    <a:xfrm>
+                      <a:off x="0" y="0"/>
+                      <a:ext cx="3029585" cy="1358900"/>
+                    </a:xfrm>
+                    <a:prstGeom prst="rect">
+                      <a:avLst/>
+                    </a:prstGeom>
+                  </pic:spPr>
+                </pic:pic>
+              </a:graphicData>
+            </a:graphic>
+          </wp:anchor>
+        </w:drawing>
+      </w:r>
+      <w:r>
+        <w:t>CNN</w:t>
+      </w:r>
+      <w:r>
+        <w:t xml:space="preserve"> </w:t>
+      </w:r>
+      <w:r>
+        <w:t>is a</w:t>
+      </w:r>
+      <w:r>
+        <w:t xml:space="preserve"> deep learning </w:t>
+      </w:r>
+      <w:r>
+        <w:t>algorithm</w:t>
+      </w:r>
+      <w:r>
+        <w:t xml:space="preserve"> </w:t>
+      </w:r>
+      <w:r>
+        <w:t>for image and video recognition</w:t>
+      </w:r>
+      <w:r>
+        <w:t>.</w:t>
+      </w:r>
+    </w:p>
+    <w:p>
+      <w:r>
+        <w:t>CNN</w:t>
+      </w:r>
+      <w:r>
+        <w:t xml:space="preserve"> consist of three types of layers: input, hidden layers, and output. The input layer receives a signal, the hidden layer processes it, and the output layer </w:t>
+      </w:r>
+      <w:r>
+        <w:t>decides</w:t>
+      </w:r>
+      <w:r>
+        <w:t xml:space="preserve"> </w:t>
+      </w:r>
+      <w:r>
+        <w:t>about</w:t>
+      </w:r>
+      <w:r>
+        <w:t xml:space="preserve"> the input data. Each network layer consists of interconnected </w:t>
+      </w:r>
+      <w:r>
+        <w:rPr>
+          <w:i/>
+          <w:iCs/>
+        </w:rPr>
+        <w:t>nodes (artificial neurons</w:t>
+      </w:r>
+      <w:r>
+        <w:t>) that do the computation.</w:t>
       </w:r>
     </w:p>
     <w:p>
@@ -356,6 +432,18 @@
           <w:rtl/>
         </w:rPr>
       </w:pPr>
+      <w:r>
+        <w:t>The hidden layer of a CNN take</w:t>
+      </w:r>
+      <w:r>
+        <w:t>s</w:t>
+      </w:r>
+      <w:r>
+        <w:t xml:space="preserve"> a patch of pixels and applies a filter on them. The computation on those neurons will be the input for the next set of neurons in the hidden layer.</w:t>
+      </w:r>
+      <w:r>
+        <w:t xml:space="preserve"> </w:t>
+      </w:r>
     </w:p>
     <w:p>
       <w:pPr>
@@ -429,18 +517,7 @@
     </w:p>
     <w:p>
       <w:r>
-        <w:t>The generator is trained using real data</w:t>
-      </w:r>
-      <w:r>
-        <w:t xml:space="preserve">, </w:t>
-      </w:r>
-      <w:proofErr w:type="gramStart"/>
-      <w:r>
-        <w:t>where as</w:t>
-      </w:r>
-      <w:proofErr w:type="gramEnd"/>
-      <w:r>
-        <w:t xml:space="preserve"> the discriminator is trained using both real and fake data.</w:t>
+        <w:t>The generator is trained using real data, where as the discriminator is trained using both real and fake data.</w:t>
       </w:r>
     </w:p>
     <w:p>
@@ -457,54 +534,7 @@
         <w:t>.</w:t>
       </w:r>
     </w:p>
-    <w:p>
-      <w:pPr>
-        <w:rPr>
-          <w:b/>
-          <w:bCs/>
-        </w:rPr>
-      </w:pPr>
-    </w:p>
-    <w:p>
-      <w:pPr>
-        <w:rPr>
-          <w:b/>
-          <w:bCs/>
-        </w:rPr>
-      </w:pPr>
-    </w:p>
-    <w:p>
-      <w:pPr>
-        <w:rPr>
-          <w:b/>
-          <w:bCs/>
-        </w:rPr>
-      </w:pPr>
-    </w:p>
-    <w:p>
-      <w:pPr>
-        <w:rPr>
-          <w:b/>
-          <w:bCs/>
-        </w:rPr>
-      </w:pPr>
-    </w:p>
-    <w:p>
-      <w:pPr>
-        <w:rPr>
-          <w:b/>
-          <w:bCs/>
-        </w:rPr>
-      </w:pPr>
-    </w:p>
-    <w:p>
-      <w:pPr>
-        <w:rPr>
-          <w:b/>
-          <w:bCs/>
-        </w:rPr>
-      </w:pPr>
-    </w:p>
+    <w:p/>
     <w:p>
       <w:pPr>
         <w:rPr>
@@ -531,7 +561,6 @@
     <w:p>
       <w:pPr>
         <w:rPr>
-          <w:rFonts w:hint="cs"/>
           <w:rtl/>
         </w:rPr>
       </w:pPr>
@@ -592,6 +621,7 @@
         <w:rPr>
           <w:b/>
           <w:bCs/>
+          <w:noProof/>
         </w:rPr>
         <w:drawing>
           <wp:inline distT="0" distB="0" distL="0" distR="0" wp14:anchorId="3D454A15" wp14:editId="293851CD">
@@ -609,7 +639,7 @@
                     <pic:cNvPicPr/>
                   </pic:nvPicPr>
                   <pic:blipFill>
-                    <a:blip r:embed="rId4"/>
+                    <a:blip r:embed="rId5"/>
                     <a:stretch>
                       <a:fillRect/>
                     </a:stretch>
@@ -628,28 +658,6 @@
             </a:graphic>
           </wp:inline>
         </w:drawing>
-      </w:r>
-    </w:p>
-    <w:p>
-      <w:pPr>
-        <w:rPr>
-          <w:b/>
-          <w:bCs/>
-        </w:rPr>
-      </w:pPr>
-      <w:r>
-        <w:rPr>
-          <w:b/>
-          <w:bCs/>
-        </w:rPr>
-        <w:t xml:space="preserve"> feature pooling</w:t>
-      </w:r>
-      <w:r>
-        <w:rPr>
-          <w:b/>
-          <w:bCs/>
-        </w:rPr>
-        <w:t>:</w:t>
       </w:r>
     </w:p>
     <w:p>
@@ -1075,14 +1083,14 @@
     <w:lsdException w:name="Unresolved Mention" w:semiHidden="1" w:unhideWhenUsed="1"/>
     <w:lsdException w:name="Smart Link" w:semiHidden="1" w:unhideWhenUsed="1"/>
   </w:latentStyles>
-  <w:style w:type="paragraph" w:default="1" w:styleId="Normal">
+  <w:style w:type="paragraph" w:default="1" w:styleId="a">
     <w:name w:val="Normal"/>
     <w:qFormat/>
   </w:style>
-  <w:style w:type="paragraph" w:styleId="Heading1">
+  <w:style w:type="paragraph" w:styleId="1">
     <w:name w:val="heading 1"/>
-    <w:basedOn w:val="Normal"/>
-    <w:link w:val="Heading1Char"/>
+    <w:basedOn w:val="a"/>
+    <w:link w:val="10"/>
     <w:uiPriority w:val="9"/>
     <w:qFormat/>
     <w:rsid w:val="0006601A"/>
@@ -1100,13 +1108,12 @@
       <w14:ligatures w14:val="none"/>
     </w:rPr>
   </w:style>
-  <w:style w:type="character" w:default="1" w:styleId="DefaultParagraphFont">
+  <w:style w:type="character" w:default="1" w:styleId="a0">
     <w:name w:val="Default Paragraph Font"/>
     <w:uiPriority w:val="1"/>
-    <w:semiHidden/>
     <w:unhideWhenUsed/>
   </w:style>
-  <w:style w:type="table" w:default="1" w:styleId="TableNormal">
+  <w:style w:type="table" w:default="1" w:styleId="a1">
     <w:name w:val="Normal Table"/>
     <w:uiPriority w:val="99"/>
     <w:semiHidden/>
@@ -1121,16 +1128,16 @@
       </w:tblCellMar>
     </w:tblPr>
   </w:style>
-  <w:style w:type="numbering" w:default="1" w:styleId="NoList">
+  <w:style w:type="numbering" w:default="1" w:styleId="a2">
     <w:name w:val="No List"/>
     <w:uiPriority w:val="99"/>
     <w:semiHidden/>
     <w:unhideWhenUsed/>
   </w:style>
-  <w:style w:type="character" w:customStyle="1" w:styleId="Heading1Char">
-    <w:name w:val="Heading 1 Char"/>
-    <w:basedOn w:val="DefaultParagraphFont"/>
-    <w:link w:val="Heading1"/>
+  <w:style w:type="character" w:customStyle="1" w:styleId="10">
+    <w:name w:val="כותרת 1 תו"/>
+    <w:basedOn w:val="a0"/>
+    <w:link w:val="1"/>
     <w:uiPriority w:val="9"/>
     <w:rsid w:val="0006601A"/>
     <w:rPr>
@@ -1141,6 +1148,17 @@
       <w:sz w:val="48"/>
       <w:szCs w:val="48"/>
       <w14:ligatures w14:val="none"/>
+    </w:rPr>
+  </w:style>
+  <w:style w:type="character" w:styleId="a3">
+    <w:name w:val="Emphasis"/>
+    <w:basedOn w:val="a0"/>
+    <w:uiPriority w:val="20"/>
+    <w:qFormat/>
+    <w:rsid w:val="002F572A"/>
+    <w:rPr>
+      <w:i/>
+      <w:iCs/>
     </w:rPr>
   </w:style>
 </w:styles>

</xml_diff>

<commit_message>
add visual paradigm UMLs
</commit_message>
<xml_diff>
--- a/book.docx
+++ b/book.docx
@@ -7,21 +7,27 @@
         <w:rPr>
           <w:b/>
           <w:bCs/>
-          <w:u w:val="single"/>
-        </w:rPr>
-      </w:pPr>
-      <w:r>
-        <w:rPr>
-          <w:b/>
-          <w:bCs/>
-          <w:u w:val="single"/>
-        </w:rPr>
-        <w:t>Introduction:</w:t>
-      </w:r>
-    </w:p>
-    <w:p>
-      <w:r>
-        <w:t>House GAN++ is a machine learning framework that builds on House Gan, extends and refines it.</w:t>
+        </w:rPr>
+      </w:pPr>
+      <w:r>
+        <w:rPr>
+          <w:b/>
+          <w:bCs/>
+        </w:rPr>
+        <w:t>Introduction</w:t>
+      </w:r>
+    </w:p>
+    <w:p>
+      <w:r>
+        <w:t xml:space="preserve">House GAN++ is a machine learning framework that builds on House Gan, </w:t>
+      </w:r>
+      <w:proofErr w:type="gramStart"/>
+      <w:r>
+        <w:t>extends</w:t>
+      </w:r>
+      <w:proofErr w:type="gramEnd"/>
+      <w:r>
+        <w:t xml:space="preserve"> and refines it.</w:t>
       </w:r>
       <w:r>
         <w:br/>
@@ -86,132 +92,55 @@
         <w:t>There’s also a refinement scheme of the input constraints sent to the GAN, which will be explained later in detail.</w:t>
       </w:r>
     </w:p>
+    <w:p>
+      <w:r>
+        <w:t>The following articles were used:</w:t>
+      </w:r>
+    </w:p>
+    <w:p>
+      <w:r>
+        <w:t>House-Gan++: Generative Adversarial Layout Refinement Networks</w:t>
+      </w:r>
+    </w:p>
+    <w:p>
+      <w:r>
+        <w:t>House-GAN: Relational Generative Adversarial Networks for Graph-constrained House Layout Generation</w:t>
+      </w:r>
+    </w:p>
+    <w:p>
+      <w:r>
+        <w:t>Conv-MPN: Convolutional Message Passing Neural Network for Structured Outdoor Architecture Reconstruction</w:t>
+      </w:r>
+    </w:p>
     <w:p/>
     <w:p>
-      <w:r>
-        <w:t>The following articles were used:</w:t>
-      </w:r>
-    </w:p>
-    <w:p>
-      <w:r>
-        <w:t>House-Gan++: Generative Adversarial Layout Refinement Networks</w:t>
-      </w:r>
-    </w:p>
-    <w:p>
-      <w:r>
-        <w:t>House-GAN: Relational Generative Adversarial Networks for Graph-constrained House Layout Generation</w:t>
-      </w:r>
-    </w:p>
-    <w:p>
-      <w:r>
-        <w:t>Conv-MPN: Convolutional Message Passing Neural Network for Structured Outdoor Architecture Reconstruction</w:t>
-      </w:r>
-    </w:p>
-    <w:p/>
-    <w:p>
-      <w:pPr>
-        <w:rPr>
-          <w:b/>
-          <w:bCs/>
-          <w:u w:val="single"/>
-        </w:rPr>
-      </w:pPr>
-      <w:r>
-        <w:rPr>
-          <w:b/>
-          <w:bCs/>
-          <w:u w:val="single"/>
-        </w:rPr>
-        <w:t>Theories and Mathematical Background:</w:t>
-      </w:r>
-    </w:p>
-    <w:p>
-      <w:r>
-        <w:rPr>
-          <w:b/>
-          <w:bCs/>
-        </w:rPr>
-        <w:t>Graph</w:t>
-      </w:r>
-      <w:r>
-        <w:t>:</w:t>
-      </w:r>
-    </w:p>
-    <w:p>
-      <w:r>
-        <w:t>A graph is a data structure that represents a collection of elements (referred to as nodes), where a connection between 2 nodes is called an edge. There are different shapes of graphs, each used in different scenarios, according to the needs of the system.</w:t>
-      </w:r>
-      <w:r>
-        <w:br/>
-        <w:t>Each graph can also be mapped to an adjacency matrix</w:t>
-      </w:r>
-      <w:r>
-        <w:t>.</w:t>
-      </w:r>
-    </w:p>
-    <w:p>
-      <w:r>
-        <w:t>For example, in House GAN++, a node represents a room, and an edge can represent a door type that connects that room to another room.</w:t>
-      </w:r>
-    </w:p>
-    <w:p>
-      <w:pPr>
-        <w:rPr>
-          <w:b/>
-          <w:bCs/>
-          <w:rtl/>
-        </w:rPr>
-      </w:pPr>
-    </w:p>
-    <w:p>
-      <w:pPr>
-        <w:rPr>
-          <w:b/>
-          <w:bCs/>
-          <w:rtl/>
-        </w:rPr>
-      </w:pPr>
-    </w:p>
-    <w:p>
-      <w:pPr>
-        <w:rPr>
-          <w:b/>
-          <w:bCs/>
-          <w:rtl/>
-        </w:rPr>
-      </w:pPr>
-    </w:p>
-    <w:p>
-      <w:pPr>
-        <w:rPr>
-          <w:b/>
-          <w:bCs/>
-          <w:rtl/>
-        </w:rPr>
-      </w:pPr>
-    </w:p>
-    <w:p>
-      <w:pPr>
-        <w:rPr>
-          <w:b/>
-          <w:bCs/>
-        </w:rPr>
-      </w:pPr>
-    </w:p>
-    <w:p>
-      <w:pPr>
-        <w:rPr>
-          <w:b/>
-          <w:bCs/>
-        </w:rPr>
-      </w:pPr>
-      <w:r>
-        <w:rPr>
-          <w:b/>
-          <w:bCs/>
-        </w:rPr>
-        <w:lastRenderedPageBreak/>
-        <w:t>Neural Network:</w:t>
+      <w:pPr>
+        <w:rPr>
+          <w:b/>
+          <w:bCs/>
+        </w:rPr>
+      </w:pPr>
+      <w:r>
+        <w:rPr>
+          <w:b/>
+          <w:bCs/>
+        </w:rPr>
+        <w:t>Mathematical Background</w:t>
+      </w:r>
+    </w:p>
+    <w:p>
+      <w:pPr>
+        <w:rPr>
+          <w:b/>
+          <w:bCs/>
+        </w:rPr>
+      </w:pPr>
+      <w:r>
+        <w:rPr>
+          <w:b/>
+          <w:bCs/>
+        </w:rPr>
+        <w:t>Neural Network</w:t>
       </w:r>
     </w:p>
     <w:p>
@@ -293,17 +222,45 @@
     <w:p>
       <w:pPr>
         <w:rPr>
-          <w:b/>
-          <w:bCs/>
-        </w:rPr>
-      </w:pPr>
-      <w:r>
-        <w:rPr>
-          <w:b/>
-          <w:bCs/>
-        </w:rPr>
-        <w:t>Convolutional Neural Network(</w:t>
-      </w:r>
+          <w:rFonts w:ascii="Times New Roman" w:hAnsi="Times New Roman" w:cs="Times New Roman"/>
+          <w:sz w:val="24"/>
+          <w:szCs w:val="24"/>
+        </w:rPr>
+      </w:pPr>
+    </w:p>
+    <w:p>
+      <w:pPr>
+        <w:rPr>
+          <w:rFonts w:ascii="Times New Roman" w:hAnsi="Times New Roman" w:cs="Times New Roman"/>
+          <w:sz w:val="24"/>
+          <w:szCs w:val="24"/>
+        </w:rPr>
+      </w:pPr>
+    </w:p>
+    <w:p>
+      <w:pPr>
+        <w:rPr>
+          <w:b/>
+          <w:bCs/>
+        </w:rPr>
+      </w:pPr>
+      <w:r>
+        <w:rPr>
+          <w:b/>
+          <w:bCs/>
+        </w:rPr>
+        <w:lastRenderedPageBreak/>
+        <w:t xml:space="preserve">Convolutional Neural </w:t>
+      </w:r>
+      <w:proofErr w:type="gramStart"/>
+      <w:r>
+        <w:rPr>
+          <w:b/>
+          <w:bCs/>
+        </w:rPr>
+        <w:t>Network(</w:t>
+      </w:r>
+      <w:proofErr w:type="gramEnd"/>
       <w:r>
         <w:rPr>
           <w:b/>
@@ -316,61 +273,10 @@
           <w:b/>
           <w:bCs/>
         </w:rPr>
-        <w:t>):</w:t>
-      </w:r>
-    </w:p>
-    <w:p>
-      <w:r>
-        <w:drawing>
-          <wp:anchor distT="0" distB="0" distL="114300" distR="114300" simplePos="0" relativeHeight="251658240" behindDoc="0" locked="0" layoutInCell="1" allowOverlap="1" wp14:anchorId="789ACC09" wp14:editId="2D45ED6A">
-            <wp:simplePos x="0" y="0"/>
-            <wp:positionH relativeFrom="column">
-              <wp:posOffset>3354780</wp:posOffset>
-            </wp:positionH>
-            <wp:positionV relativeFrom="paragraph">
-              <wp:posOffset>224726</wp:posOffset>
-            </wp:positionV>
-            <wp:extent cx="3029585" cy="1358900"/>
-            <wp:effectExtent l="0" t="0" r="0" b="0"/>
-            <wp:wrapSquare wrapText="bothSides"/>
-            <wp:docPr id="1" name="תמונה 1"/>
-            <wp:cNvGraphicFramePr>
-              <a:graphicFrameLocks xmlns:a="http://schemas.openxmlformats.org/drawingml/2006/main" noChangeAspect="1"/>
-            </wp:cNvGraphicFramePr>
-            <a:graphic xmlns:a="http://schemas.openxmlformats.org/drawingml/2006/main">
-              <a:graphicData uri="http://schemas.openxmlformats.org/drawingml/2006/picture">
-                <pic:pic xmlns:pic="http://schemas.openxmlformats.org/drawingml/2006/picture">
-                  <pic:nvPicPr>
-                    <pic:cNvPr id="1" name=""/>
-                    <pic:cNvPicPr/>
-                  </pic:nvPicPr>
-                  <pic:blipFill>
-                    <a:blip r:embed="rId4" cstate="print">
-                      <a:extLst>
-                        <a:ext uri="{28A0092B-C50C-407E-A947-70E740481C1C}">
-                          <a14:useLocalDpi xmlns:a14="http://schemas.microsoft.com/office/drawing/2010/main" val="0"/>
-                        </a:ext>
-                      </a:extLst>
-                    </a:blip>
-                    <a:stretch>
-                      <a:fillRect/>
-                    </a:stretch>
-                  </pic:blipFill>
-                  <pic:spPr>
-                    <a:xfrm>
-                      <a:off x="0" y="0"/>
-                      <a:ext cx="3029585" cy="1358900"/>
-                    </a:xfrm>
-                    <a:prstGeom prst="rect">
-                      <a:avLst/>
-                    </a:prstGeom>
-                  </pic:spPr>
-                </pic:pic>
-              </a:graphicData>
-            </a:graphic>
-          </wp:anchor>
-        </w:drawing>
-      </w:r>
+        <w:t>)</w:t>
+      </w:r>
+    </w:p>
+    <w:p>
       <w:r>
         <w:t>CNN</w:t>
       </w:r>
@@ -473,13 +379,6 @@
         </w:rPr>
         <w:t>)</w:t>
       </w:r>
-      <w:r>
-        <w:rPr>
-          <w:b/>
-          <w:bCs/>
-        </w:rPr>
-        <w:t>:</w:t>
-      </w:r>
     </w:p>
     <w:p>
       <w:r>
@@ -547,7 +446,6 @@
           <w:b/>
           <w:bCs/>
         </w:rPr>
-        <w:lastRenderedPageBreak/>
         <w:t>Conv</w:t>
       </w:r>
       <w:r>
@@ -555,7 +453,7 @@
           <w:b/>
           <w:bCs/>
         </w:rPr>
-        <w:t>olutional Message Passing Network (Conv-MPN):</w:t>
+        <w:t>olutional Message Passing Network (Conv-MPN)</w:t>
       </w:r>
     </w:p>
     <w:p>
@@ -623,6 +521,7 @@
           <w:bCs/>
           <w:noProof/>
         </w:rPr>
+        <w:lastRenderedPageBreak/>
         <w:drawing>
           <wp:inline distT="0" distB="0" distL="0" distR="0" wp14:anchorId="3D454A15" wp14:editId="293851CD">
             <wp:extent cx="3198065" cy="3019370"/>
@@ -639,7 +538,7 @@
                     <pic:cNvPicPr/>
                   </pic:nvPicPr>
                   <pic:blipFill>
-                    <a:blip r:embed="rId5"/>
+                    <a:blip r:embed="rId4"/>
                     <a:stretch>
                       <a:fillRect/>
                     </a:stretch>
@@ -1111,6 +1010,7 @@
   <w:style w:type="character" w:default="1" w:styleId="a0">
     <w:name w:val="Default Paragraph Font"/>
     <w:uiPriority w:val="1"/>
+    <w:semiHidden/>
     <w:unhideWhenUsed/>
   </w:style>
   <w:style w:type="table" w:default="1" w:styleId="a1">

</xml_diff>